<commit_message>
Updated my part for strategy recommendation
</commit_message>
<xml_diff>
--- a/Siang/Group Assignment 2/Siang_Recommendation for company.docx
+++ b/Siang/Group Assignment 2/Siang_Recommendation for company.docx
@@ -81,14 +81,8 @@
         </w:rPr>
         <w:t>to deliver both rapid returns and sustained growth:</w:t>
       </w:r>
-    </w:p>
-    <w:p>
-      <w:pPr>
-        <w:rPr>
-          <w:sz w:val="22"/>
-          <w:szCs w:val="22"/>
-        </w:rPr>
-      </w:pPr>
+      <w:bookmarkStart w:id="0" w:name="_GoBack"/>
+      <w:bookmarkEnd w:id="0"/>
     </w:p>
     <w:p>
       <w:pPr>
@@ -629,10 +623,7 @@
         </w:rPr>
       </w:pPr>
     </w:p>
-    <w:p>
-      <w:bookmarkStart w:id="0" w:name="_GoBack"/>
-      <w:bookmarkEnd w:id="0"/>
-    </w:p>
+    <w:p/>
     <w:sectPr>
       <w:pgSz w:w="11900" w:h="16840"/>
       <w:pgMar w:top="1440" w:right="1440" w:bottom="1440" w:left="1440" w:header="708" w:footer="708" w:gutter="0"/>

</xml_diff>

<commit_message>
Updated my recommendation for company
</commit_message>
<xml_diff>
--- a/Siang/Group Assignment 2/Siang_Recommendation for company.docx
+++ b/Siang/Group Assignment 2/Siang_Recommendation for company.docx
@@ -81,8 +81,14 @@
         </w:rPr>
         <w:t>to deliver both rapid returns and sustained growth:</w:t>
       </w:r>
-      <w:bookmarkStart w:id="0" w:name="_GoBack"/>
-      <w:bookmarkEnd w:id="0"/>
+    </w:p>
+    <w:p>
+      <w:pPr>
+        <w:rPr>
+          <w:sz w:val="22"/>
+          <w:szCs w:val="22"/>
+        </w:rPr>
+      </w:pPr>
     </w:p>
     <w:p>
       <w:pPr>
@@ -583,17 +589,52 @@
         </w:rPr>
         <w:t xml:space="preserve">A typical company’s digital buy can have as many keywords and display ads by size, type, and placement, each with individual performance information. In such a data-rich environment, in-depth analysis at the granular level can identify significantly more value by uncovering both good and poor performance than reliance on misleading averages. </w:t>
       </w:r>
-      <w:r>
-        <w:rPr>
-          <w:rFonts w:ascii="Times New Roman" w:hAnsi="Times New Roman" w:cs="Times New Roman"/>
-          <w:sz w:val="21"/>
-          <w:szCs w:val="21"/>
-        </w:rPr>
-        <w:t>Company should stop</w:t>
-      </w:r>
-      <w:r>
-        <w:rPr>
-          <w:rFonts w:ascii="Times New Roman" w:hAnsi="Times New Roman" w:cs="Times New Roman"/>
+    </w:p>
+    <w:p>
+      <w:pPr>
+        <w:pStyle w:val="ListParagraph"/>
+        <w:widowControl w:val="0"/>
+        <w:autoSpaceDE w:val="0"/>
+        <w:autoSpaceDN w:val="0"/>
+        <w:adjustRightInd w:val="0"/>
+        <w:jc w:val="both"/>
+        <w:rPr>
+          <w:rFonts w:ascii="Times New Roman" w:hAnsi="Times New Roman" w:cs="Times New Roman"/>
+          <w:sz w:val="21"/>
+          <w:szCs w:val="21"/>
+        </w:rPr>
+      </w:pPr>
+    </w:p>
+    <w:p>
+      <w:pPr>
+        <w:widowControl w:val="0"/>
+        <w:autoSpaceDE w:val="0"/>
+        <w:autoSpaceDN w:val="0"/>
+        <w:adjustRightInd w:val="0"/>
+        <w:jc w:val="both"/>
+        <w:rPr>
+          <w:sz w:val="21"/>
+          <w:szCs w:val="21"/>
+        </w:rPr>
+      </w:pPr>
+      <w:r>
+        <w:rPr>
+          <w:sz w:val="21"/>
+          <w:szCs w:val="21"/>
+        </w:rPr>
+        <w:t>Overall, c</w:t>
+      </w:r>
+      <w:bookmarkStart w:id="0" w:name="_GoBack"/>
+      <w:bookmarkEnd w:id="0"/>
+      <w:r>
+        <w:rPr>
+          <w:sz w:val="21"/>
+          <w:szCs w:val="21"/>
+        </w:rPr>
+        <w:t>ompany should stop</w:t>
+      </w:r>
+      <w:r>
+        <w:rPr>
           <w:sz w:val="21"/>
           <w:szCs w:val="21"/>
         </w:rPr>
@@ -601,7 +642,6 @@
       </w:r>
       <w:r>
         <w:rPr>
-          <w:rFonts w:ascii="Times New Roman" w:hAnsi="Times New Roman" w:cs="Times New Roman"/>
           <w:sz w:val="21"/>
           <w:szCs w:val="21"/>
         </w:rPr>

</xml_diff>